<commit_message>
Modifiqué unas cosas para practicar con git
</commit_message>
<xml_diff>
--- a/Investigación_Interrupciones.docx
+++ b/Investigación_Interrupciones.docx
@@ -139,67 +139,7 @@
           <w:sz w:val="24"/>
           <w:szCs w:val="24"/>
         </w:rPr>
-        <w:t xml:space="preserve">- Usar </w:t>
-      </w:r>
-      <w:proofErr w:type="spellStart"/>
-      <w:r>
-        <w:rPr>
-          <w:rFonts w:ascii="Times New Roman" w:hAnsi="Times New Roman" w:cs="Times New Roman"/>
-          <w:spacing w:val="5"/>
-          <w:sz w:val="24"/>
-          <w:szCs w:val="24"/>
-        </w:rPr>
-        <w:t>latex</w:t>
-      </w:r>
-      <w:proofErr w:type="spellEnd"/>
-      <w:r>
-        <w:rPr>
-          <w:rFonts w:ascii="Times New Roman" w:hAnsi="Times New Roman" w:cs="Times New Roman"/>
-          <w:spacing w:val="5"/>
-          <w:sz w:val="24"/>
-          <w:szCs w:val="24"/>
-        </w:rPr>
-        <w:t xml:space="preserve"> para la generación del documento. Adjuntar enlace al repositorio donde estarán las fuentes del documento (archivos .tex, figuras, </w:t>
-      </w:r>
-      <w:proofErr w:type="spellStart"/>
-      <w:r>
-        <w:rPr>
-          <w:rFonts w:ascii="Times New Roman" w:hAnsi="Times New Roman" w:cs="Times New Roman"/>
-          <w:spacing w:val="5"/>
-          <w:sz w:val="24"/>
-          <w:szCs w:val="24"/>
-        </w:rPr>
-        <w:t>etc</w:t>
-      </w:r>
-      <w:proofErr w:type="spellEnd"/>
-      <w:r>
-        <w:rPr>
-          <w:rFonts w:ascii="Times New Roman" w:hAnsi="Times New Roman" w:cs="Times New Roman"/>
-          <w:spacing w:val="5"/>
-          <w:sz w:val="24"/>
-          <w:szCs w:val="24"/>
-        </w:rPr>
-        <w:t>) y el .</w:t>
-      </w:r>
-      <w:proofErr w:type="spellStart"/>
-      <w:r>
-        <w:rPr>
-          <w:rFonts w:ascii="Times New Roman" w:hAnsi="Times New Roman" w:cs="Times New Roman"/>
-          <w:spacing w:val="5"/>
-          <w:sz w:val="24"/>
-          <w:szCs w:val="24"/>
-        </w:rPr>
-        <w:t>pdf</w:t>
-      </w:r>
-      <w:proofErr w:type="spellEnd"/>
-      <w:r>
-        <w:rPr>
-          <w:rFonts w:ascii="Times New Roman" w:hAnsi="Times New Roman" w:cs="Times New Roman"/>
-          <w:spacing w:val="5"/>
-          <w:sz w:val="24"/>
-          <w:szCs w:val="24"/>
-        </w:rPr>
-        <w:t xml:space="preserve"> con el documento final. </w:t>
+        <w:t xml:space="preserve">- Usar latex para la generación del documento. Adjuntar enlace al repositorio donde estarán las fuentes del documento (archivos .tex, figuras, etc) y el .pdf con el documento final. </w:t>
       </w:r>
     </w:p>
     <w:p>
@@ -418,7 +358,7 @@
           <w:sz w:val="24"/>
           <w:szCs w:val="24"/>
         </w:rPr>
-        <w:t xml:space="preserve">- ¿Cómo se hace la implementación de interrupciones a nivel de hardware? </w:t>
+        <w:t>- ¿Cómo se hace la implementación de interrupciones a nivel de hardware</w:t>
       </w:r>
     </w:p>
     <w:p>

</xml_diff>

<commit_message>
Inicio del proceso del informe
</commit_message>
<xml_diff>
--- a/Investigación_Interrupciones.docx
+++ b/Investigación_Interrupciones.docx
@@ -139,7 +139,67 @@
           <w:sz w:val="24"/>
           <w:szCs w:val="24"/>
         </w:rPr>
-        <w:t xml:space="preserve">- Usar latex para la generación del documento. Adjuntar enlace al repositorio donde estarán las fuentes del documento (archivos .tex, figuras, etc) y el .pdf con el documento final. </w:t>
+        <w:t xml:space="preserve">- Usar </w:t>
+      </w:r>
+      <w:proofErr w:type="spellStart"/>
+      <w:r>
+        <w:rPr>
+          <w:rFonts w:ascii="Times New Roman" w:hAnsi="Times New Roman" w:cs="Times New Roman"/>
+          <w:spacing w:val="5"/>
+          <w:sz w:val="24"/>
+          <w:szCs w:val="24"/>
+        </w:rPr>
+        <w:t>latex</w:t>
+      </w:r>
+      <w:proofErr w:type="spellEnd"/>
+      <w:r>
+        <w:rPr>
+          <w:rFonts w:ascii="Times New Roman" w:hAnsi="Times New Roman" w:cs="Times New Roman"/>
+          <w:spacing w:val="5"/>
+          <w:sz w:val="24"/>
+          <w:szCs w:val="24"/>
+        </w:rPr>
+        <w:t xml:space="preserve"> para la generación del documento. Adjuntar enlace al repositorio donde estarán las fuentes del documento (archivos .tex, figuras, </w:t>
+      </w:r>
+      <w:proofErr w:type="spellStart"/>
+      <w:r>
+        <w:rPr>
+          <w:rFonts w:ascii="Times New Roman" w:hAnsi="Times New Roman" w:cs="Times New Roman"/>
+          <w:spacing w:val="5"/>
+          <w:sz w:val="24"/>
+          <w:szCs w:val="24"/>
+        </w:rPr>
+        <w:t>etc</w:t>
+      </w:r>
+      <w:proofErr w:type="spellEnd"/>
+      <w:r>
+        <w:rPr>
+          <w:rFonts w:ascii="Times New Roman" w:hAnsi="Times New Roman" w:cs="Times New Roman"/>
+          <w:spacing w:val="5"/>
+          <w:sz w:val="24"/>
+          <w:szCs w:val="24"/>
+        </w:rPr>
+        <w:t>) y el .</w:t>
+      </w:r>
+      <w:proofErr w:type="spellStart"/>
+      <w:r>
+        <w:rPr>
+          <w:rFonts w:ascii="Times New Roman" w:hAnsi="Times New Roman" w:cs="Times New Roman"/>
+          <w:spacing w:val="5"/>
+          <w:sz w:val="24"/>
+          <w:szCs w:val="24"/>
+        </w:rPr>
+        <w:t>pdf</w:t>
+      </w:r>
+      <w:proofErr w:type="spellEnd"/>
+      <w:r>
+        <w:rPr>
+          <w:rFonts w:ascii="Times New Roman" w:hAnsi="Times New Roman" w:cs="Times New Roman"/>
+          <w:spacing w:val="5"/>
+          <w:sz w:val="24"/>
+          <w:szCs w:val="24"/>
+        </w:rPr>
+        <w:t xml:space="preserve"> con el documento final. </w:t>
       </w:r>
     </w:p>
     <w:p>
@@ -218,16 +278,7 @@
           <w:sz w:val="24"/>
           <w:szCs w:val="24"/>
         </w:rPr>
-        <w:t xml:space="preserve">- </w:t>
-      </w:r>
-      <w:r>
-        <w:rPr>
-          <w:rFonts w:ascii="Times New Roman" w:hAnsi="Times New Roman" w:cs="Times New Roman"/>
-          <w:spacing w:val="5"/>
-          <w:sz w:val="24"/>
-          <w:szCs w:val="24"/>
-        </w:rPr>
-        <w:t>¿Qué</w:t>
+        <w:t>- ¿Qué</w:t>
       </w:r>
       <w:r>
         <w:rPr>
@@ -360,45 +411,6 @@
         </w:rPr>
         <w:t>- ¿Cómo se hace la implementación de interrupciones a nivel de hardware</w:t>
       </w:r>
-    </w:p>
-    <w:p>
-      <w:pPr>
-        <w:rPr>
-          <w:rFonts w:ascii="Times New Roman" w:hAnsi="Times New Roman" w:cs="Times New Roman"/>
-          <w:spacing w:val="5"/>
-          <w:sz w:val="24"/>
-          <w:szCs w:val="24"/>
-        </w:rPr>
-      </w:pPr>
-    </w:p>
-    <w:p>
-      <w:pPr>
-        <w:rPr>
-          <w:rFonts w:ascii="Times New Roman" w:hAnsi="Times New Roman" w:cs="Times New Roman"/>
-          <w:spacing w:val="5"/>
-          <w:sz w:val="24"/>
-          <w:szCs w:val="24"/>
-        </w:rPr>
-      </w:pPr>
-    </w:p>
-    <w:p>
-      <w:pPr>
-        <w:rPr>
-          <w:rFonts w:ascii="Times New Roman" w:hAnsi="Times New Roman" w:cs="Times New Roman"/>
-          <w:spacing w:val="5"/>
-          <w:sz w:val="24"/>
-          <w:szCs w:val="24"/>
-        </w:rPr>
-      </w:pPr>
-    </w:p>
-    <w:p>
-      <w:pPr>
-        <w:rPr>
-          <w:rFonts w:ascii="Times New Roman" w:hAnsi="Times New Roman" w:cs="Times New Roman"/>
-          <w:sz w:val="24"/>
-          <w:szCs w:val="24"/>
-        </w:rPr>
-      </w:pPr>
     </w:p>
     <w:sectPr>
       <w:pgSz w:w="12240" w:h="15840"/>

</xml_diff>